<commit_message>
edycja pliku Raport z testów
</commit_message>
<xml_diff>
--- a/Raport_z_testów_-_MrBuggy_7.docx
+++ b/Raport_z_testów_-_MrBuggy_7.docx
@@ -479,8 +479,6 @@
         </w:rPr>
         <w:br/>
       </w:r>
-      <w:bookmarkStart w:id="0" w:name="_GoBack"/>
-      <w:bookmarkEnd w:id="0"/>
     </w:p>
     <w:p>
       <w:pPr>
@@ -1212,6 +1210,16 @@
         </w:rPr>
         <w:t>Przeprowadzone zostały testy funkcjonalne manualne, oraz testy eksploracyjne.</w:t>
       </w:r>
+      <w:r>
+        <w:rPr>
+          <w:rFonts w:ascii="Arial" w:eastAsia="Times New Roman" w:hAnsi="Arial" w:cs="Arial"/>
+          <w:color w:val="000000"/>
+          <w:sz w:val="20"/>
+          <w:szCs w:val="20"/>
+          <w:lang w:eastAsia="pl-PL"/>
+        </w:rPr>
+        <w:t xml:space="preserve"> Wykorzystano również technikę analizy wartości brzegowych.</w:t>
+      </w:r>
     </w:p>
     <w:p>
       <w:pPr>
@@ -1269,6 +1277,8 @@
           <w:lang w:eastAsia="pl-PL"/>
         </w:rPr>
       </w:pPr>
+      <w:bookmarkStart w:id="0" w:name="_GoBack"/>
+      <w:bookmarkEnd w:id="0"/>
       <w:r>
         <w:rPr>
           <w:rFonts w:ascii="Arial" w:eastAsia="Times New Roman" w:hAnsi="Arial" w:cs="Arial"/>

</xml_diff>